<commit_message>
Updated logo to svg
</commit_message>
<xml_diff>
--- a/Documentation/Dokumentacja_Aplikacji_StudentMed.docx
+++ b/Documentation/Dokumentacja_Aplikacji_StudentMed.docx
@@ -29,6 +29,82 @@
               <w:szCs w:val="72"/>
             </w:rPr>
           </w:pPr>
+          <w:r>
+            <w:rPr>
+              <w:noProof/>
+            </w:rPr>
+            <w:drawing>
+              <wp:anchor distT="0" distB="0" distL="114300" distR="114300" simplePos="0" relativeHeight="251661312" behindDoc="1" locked="0" layoutInCell="1" allowOverlap="1" wp14:anchorId="560B7CF2" wp14:editId="12E0D9DD">
+                <wp:simplePos x="0" y="0"/>
+                <wp:positionH relativeFrom="column">
+                  <wp:posOffset>141605</wp:posOffset>
+                </wp:positionH>
+                <wp:positionV relativeFrom="paragraph">
+                  <wp:posOffset>2370887</wp:posOffset>
+                </wp:positionV>
+                <wp:extent cx="5760720" cy="1334770"/>
+                <wp:effectExtent l="0" t="0" r="0" b="0"/>
+                <wp:wrapTight wrapText="bothSides">
+                  <wp:wrapPolygon edited="0">
+                    <wp:start x="714" y="1541"/>
+                    <wp:lineTo x="571" y="2466"/>
+                    <wp:lineTo x="571" y="19113"/>
+                    <wp:lineTo x="4500" y="19113"/>
+                    <wp:lineTo x="4500" y="16955"/>
+                    <wp:lineTo x="16143" y="16955"/>
+                    <wp:lineTo x="20571" y="15722"/>
+                    <wp:lineTo x="20643" y="5549"/>
+                    <wp:lineTo x="4071" y="1541"/>
+                    <wp:lineTo x="714" y="1541"/>
+                  </wp:wrapPolygon>
+                </wp:wrapTight>
+                <wp:docPr id="2" name="Grafika 2"/>
+                <wp:cNvGraphicFramePr>
+                  <a:graphicFrameLocks xmlns:a="http://schemas.openxmlformats.org/drawingml/2006/main" noChangeAspect="1"/>
+                </wp:cNvGraphicFramePr>
+                <a:graphic xmlns:a="http://schemas.openxmlformats.org/drawingml/2006/main">
+                  <a:graphicData uri="http://schemas.openxmlformats.org/drawingml/2006/picture">
+                    <pic:pic xmlns:pic="http://schemas.openxmlformats.org/drawingml/2006/picture">
+                      <pic:nvPicPr>
+                        <pic:cNvPr id="1" name=""/>
+                        <pic:cNvPicPr/>
+                      </pic:nvPicPr>
+                      <pic:blipFill>
+                        <a:blip r:embed="rId8">
+                          <a:extLst>
+                            <a:ext uri="{28A0092B-C50C-407E-A947-70E740481C1C}">
+                              <a14:useLocalDpi xmlns:a14="http://schemas.microsoft.com/office/drawing/2010/main" val="0"/>
+                            </a:ext>
+                            <a:ext uri="{96DAC541-7B7A-43D3-8B79-37D633B846F1}">
+                              <asvg:svgBlip xmlns:asvg="http://schemas.microsoft.com/office/drawing/2016/SVG/main" r:embed="rId9"/>
+                            </a:ext>
+                          </a:extLst>
+                        </a:blip>
+                        <a:stretch>
+                          <a:fillRect/>
+                        </a:stretch>
+                      </pic:blipFill>
+                      <pic:spPr>
+                        <a:xfrm>
+                          <a:off x="0" y="0"/>
+                          <a:ext cx="5760720" cy="1334770"/>
+                        </a:xfrm>
+                        <a:prstGeom prst="rect">
+                          <a:avLst/>
+                        </a:prstGeom>
+                      </pic:spPr>
+                    </pic:pic>
+                  </a:graphicData>
+                </a:graphic>
+                <wp14:sizeRelH relativeFrom="page">
+                  <wp14:pctWidth>0</wp14:pctWidth>
+                </wp14:sizeRelH>
+                <wp14:sizeRelV relativeFrom="page">
+                  <wp14:pctHeight>0</wp14:pctHeight>
+                </wp14:sizeRelV>
+              </wp:anchor>
+            </w:drawing>
+          </w:r>
           <w:r>
             <w:rPr>
               <w:noProof/>
@@ -572,76 +648,12 @@
           </w:r>
           <w:r>
             <w:rPr>
-              <w:b/>
-              <w:bCs/>
-              <w:noProof/>
-              <w:sz w:val="72"/>
-              <w:szCs w:val="72"/>
-            </w:rPr>
-            <w:drawing>
-              <wp:anchor distT="0" distB="0" distL="114300" distR="114300" simplePos="0" relativeHeight="251661312" behindDoc="1" locked="0" layoutInCell="1" allowOverlap="1" wp14:anchorId="02900E90" wp14:editId="5267FE29">
-                <wp:simplePos x="0" y="0"/>
-                <wp:positionH relativeFrom="margin">
-                  <wp:align>right</wp:align>
-                </wp:positionH>
-                <wp:positionV relativeFrom="paragraph">
-                  <wp:posOffset>2589729</wp:posOffset>
-                </wp:positionV>
-                <wp:extent cx="5581219" cy="1294410"/>
-                <wp:effectExtent l="0" t="0" r="635" b="1270"/>
-                <wp:wrapNone/>
-                <wp:docPr id="1" name="Obraz 1" descr="Obraz zawierający tekst, zastawa stołowa, naczynia&#10;&#10;Opis wygenerowany automatycznie"/>
-                <wp:cNvGraphicFramePr>
-                  <a:graphicFrameLocks xmlns:a="http://schemas.openxmlformats.org/drawingml/2006/main" noChangeAspect="1"/>
-                </wp:cNvGraphicFramePr>
-                <a:graphic xmlns:a="http://schemas.openxmlformats.org/drawingml/2006/main">
-                  <a:graphicData uri="http://schemas.openxmlformats.org/drawingml/2006/picture">
-                    <pic:pic xmlns:pic="http://schemas.openxmlformats.org/drawingml/2006/picture">
-                      <pic:nvPicPr>
-                        <pic:cNvPr id="1" name="Obraz 1" descr="Obraz zawierający tekst, zastawa stołowa, naczynia&#10;&#10;Opis wygenerowany automatycznie"/>
-                        <pic:cNvPicPr/>
-                      </pic:nvPicPr>
-                      <pic:blipFill>
-                        <a:blip r:embed="rId8">
-                          <a:extLst>
-                            <a:ext uri="{28A0092B-C50C-407E-A947-70E740481C1C}">
-                              <a14:useLocalDpi xmlns:a14="http://schemas.microsoft.com/office/drawing/2010/main" val="0"/>
-                            </a:ext>
-                          </a:extLst>
-                        </a:blip>
-                        <a:stretch>
-                          <a:fillRect/>
-                        </a:stretch>
-                      </pic:blipFill>
-                      <pic:spPr>
-                        <a:xfrm>
-                          <a:off x="0" y="0"/>
-                          <a:ext cx="5581219" cy="1294410"/>
-                        </a:xfrm>
-                        <a:prstGeom prst="rect">
-                          <a:avLst/>
-                        </a:prstGeom>
-                      </pic:spPr>
-                    </pic:pic>
-                  </a:graphicData>
-                </a:graphic>
-                <wp14:sizeRelH relativeFrom="margin">
-                  <wp14:pctWidth>0</wp14:pctWidth>
-                </wp14:sizeRelH>
-                <wp14:sizeRelV relativeFrom="margin">
-                  <wp14:pctHeight>0</wp14:pctHeight>
-                </wp14:sizeRelV>
-              </wp:anchor>
-            </w:drawing>
-          </w:r>
-          <w:r>
-            <w:rPr>
               <w:noProof/>
             </w:rPr>
             <mc:AlternateContent>
               <mc:Choice Requires="wps">
                 <w:drawing>
-                  <wp:anchor distT="0" distB="0" distL="114300" distR="114300" simplePos="0" relativeHeight="251659264" behindDoc="0" locked="0" layoutInCell="1" allowOverlap="1" wp14:anchorId="09D58400" wp14:editId="4D5751B4">
+                  <wp:anchor distT="0" distB="0" distL="114300" distR="114300" simplePos="0" relativeHeight="251659264" behindDoc="0" locked="0" layoutInCell="1" allowOverlap="1" wp14:anchorId="09D58400" wp14:editId="523683ED">
                     <wp:simplePos x="0" y="0"/>
                     <wp:positionH relativeFrom="margin">
                       <wp:align>right</wp:align>
@@ -3095,8 +3107,8 @@
     </w:p>
     <w:p/>
     <w:sectPr>
-      <w:footerReference w:type="default" r:id="rId9"/>
-      <w:footerReference w:type="first" r:id="rId10"/>
+      <w:footerReference w:type="default" r:id="rId10"/>
+      <w:footerReference w:type="first" r:id="rId11"/>
       <w:pgSz w:w="11906" w:h="16838"/>
       <w:pgMar w:top="1417" w:right="1417" w:bottom="1417" w:left="1417" w:header="708" w:footer="708" w:gutter="0"/>
       <w:pgNumType w:start="0"/>

</xml_diff>